<commit_message>
Update: week02/day02 material review
</commit_message>
<xml_diff>
--- a/week_02/day_02/java_arrays.docx
+++ b/week_02/day_02/java_arrays.docx
@@ -3,25 +3,24 @@
 <w:document xmlns:wpc="http://schemas.microsoft.com/office/word/2010/wordprocessingCanvas" xmlns:cx="http://schemas.microsoft.com/office/drawing/2014/chartex" xmlns:mc="http://schemas.openxmlformats.org/markup-compatibility/2006" xmlns:o="urn:schemas-microsoft-com:office:office" xmlns:r="http://schemas.openxmlformats.org/officeDocument/2006/relationships" xmlns:m="http://schemas.openxmlformats.org/officeDocument/2006/math" xmlns:v="urn:schemas-microsoft-com:vml" xmlns:wp14="http://schemas.microsoft.com/office/word/2010/wordprocessingDrawing" xmlns:wp="http://schemas.openxmlformats.org/drawingml/2006/wordprocessingDrawing" xmlns:w10="urn:schemas-microsoft-com:office:word" xmlns:w="http://schemas.openxmlformats.org/wordprocessingml/2006/main" xmlns:w14="http://schemas.microsoft.com/office/word/2010/wordml" xmlns:w15="http://schemas.microsoft.com/office/word/2012/wordml" xmlns:w16se="http://schemas.microsoft.com/office/word/2015/wordml/symex" xmlns:wpg="http://schemas.microsoft.com/office/word/2010/wordprocessingGroup" xmlns:wpi="http://schemas.microsoft.com/office/word/2010/wordprocessingInk" xmlns:wne="http://schemas.microsoft.com/office/word/2006/wordml" xmlns:wps="http://schemas.microsoft.com/office/word/2010/wordprocessingShape" mc:Ignorable="w14 w15 w16se wp14">
   <w:body>
     <w:p>
-      <w:pPr>
-        <w:rPr>
-          <w:sz w:val="28"/>
-          <w:szCs w:val="28"/>
-        </w:rPr>
-      </w:pPr>
       <w:r>
         <w:rPr>
           <w:b/>
           <w:sz w:val="28"/>
           <w:szCs w:val="28"/>
-        </w:rPr>
-        <w:t xml:space="preserve">Java Arrays: </w:t>
-      </w:r>
-      <w:r>
-        <w:rPr>
+          <w:u w:val="single"/>
+        </w:rPr>
+        <w:t>Java Arrays</w:t>
+      </w:r>
+      <w:r>
+        <w:rPr>
+          <w:b/>
           <w:sz w:val="28"/>
           <w:szCs w:val="28"/>
         </w:rPr>
+        <w:t xml:space="preserve">: </w:t>
+      </w:r>
+      <w:r>
         <w:t xml:space="preserve">are variables that can store many values in it </w:t>
       </w:r>
     </w:p>
@@ -32,16 +31,8 @@
           <w:ilvl w:val="0"/>
           <w:numId w:val="1"/>
         </w:numPr>
-        <w:rPr>
-          <w:sz w:val="28"/>
-          <w:szCs w:val="28"/>
-        </w:rPr>
-      </w:pPr>
-      <w:r>
-        <w:rPr>
-          <w:sz w:val="28"/>
-          <w:szCs w:val="28"/>
-        </w:rPr>
+      </w:pPr>
+      <w:r>
         <w:t>useful when you want a have var that has a bunch of related informatino</w:t>
       </w:r>
     </w:p>
@@ -52,16 +43,8 @@
           <w:ilvl w:val="0"/>
           <w:numId w:val="1"/>
         </w:numPr>
-        <w:rPr>
-          <w:sz w:val="28"/>
-          <w:szCs w:val="28"/>
-        </w:rPr>
-      </w:pPr>
-      <w:r>
-        <w:rPr>
-          <w:sz w:val="28"/>
-          <w:szCs w:val="28"/>
-        </w:rPr>
+      </w:pPr>
+      <w:r>
         <w:t>it can only store variable of one data type</w:t>
       </w:r>
     </w:p>
@@ -72,96 +55,35 @@
           <w:ilvl w:val="0"/>
           <w:numId w:val="1"/>
         </w:numPr>
-        <w:rPr>
-          <w:sz w:val="28"/>
-          <w:szCs w:val="28"/>
-        </w:rPr>
-      </w:pPr>
-      <w:r>
-        <w:rPr>
-          <w:sz w:val="28"/>
-          <w:szCs w:val="28"/>
-        </w:rPr>
+      </w:pPr>
+      <w:r>
         <w:t>first index is 0, so a list 10 of ten elements can be targeted from 0-9</w:t>
       </w:r>
     </w:p>
     <w:p>
-      <w:pPr>
-        <w:rPr>
-          <w:sz w:val="28"/>
-          <w:szCs w:val="28"/>
-        </w:rPr>
-      </w:pPr>
-      <w:r>
-        <w:rPr>
-          <w:sz w:val="28"/>
-          <w:szCs w:val="28"/>
-        </w:rPr>
+      <w:r>
         <w:t>Exmple</w:t>
       </w:r>
       <w:proofErr w:type="gramStart"/>
       <w:r>
-        <w:rPr>
-          <w:sz w:val="28"/>
-          <w:szCs w:val="28"/>
-        </w:rPr>
-        <w:t xml:space="preserve">:  </w:t>
-      </w:r>
-      <w:r>
-        <w:rPr>
-          <w:sz w:val="28"/>
-          <w:szCs w:val="28"/>
-        </w:rPr>
-        <w:t>int</w:t>
+        <w:t>:  int</w:t>
       </w:r>
       <w:proofErr w:type="gramEnd"/>
       <w:r>
-        <w:rPr>
-          <w:sz w:val="28"/>
-          <w:szCs w:val="28"/>
-        </w:rPr>
-        <w:t xml:space="preserve"> bucky [] =</w:t>
-      </w:r>
-      <w:r>
-        <w:rPr>
-          <w:sz w:val="28"/>
-          <w:szCs w:val="28"/>
-        </w:rPr>
-        <w:t xml:space="preserve"> new int [10]</w:t>
-      </w:r>
-    </w:p>
-    <w:p>
-      <w:pPr>
-        <w:rPr>
-          <w:sz w:val="28"/>
-          <w:szCs w:val="28"/>
-        </w:rPr>
-      </w:pPr>
-    </w:p>
-    <w:p>
-      <w:pPr>
-        <w:rPr>
-          <w:sz w:val="28"/>
-          <w:szCs w:val="28"/>
-        </w:rPr>
-      </w:pPr>
-      <w:r>
-        <w:rPr>
-          <w:sz w:val="28"/>
-          <w:szCs w:val="28"/>
+        <w:t xml:space="preserve"> bucky [] = new int [10]</w:t>
+      </w:r>
+    </w:p>
+    <w:p/>
+    <w:p>
+      <w:r>
+        <w:rPr>
           <w:u w:val="single"/>
         </w:rPr>
         <w:t>Array initilaizer</w:t>
       </w:r>
       <w:r>
-        <w:rPr>
-          <w:sz w:val="28"/>
-          <w:szCs w:val="28"/>
-        </w:rPr>
         <w:t xml:space="preserve"> – int bucky [] = {2,3,4,5,6,7,8};</w:t>
       </w:r>
-      <w:bookmarkStart w:id="0" w:name="_GoBack"/>
-      <w:bookmarkEnd w:id="0"/>
     </w:p>
     <w:p>
       <w:pPr>
@@ -170,18 +92,350 @@
           <w:ilvl w:val="0"/>
           <w:numId w:val="1"/>
         </w:numPr>
+      </w:pPr>
+      <w:r>
+        <w:t>in this case you dont have to assign values to the index you want to use, the creator going to index our values automatically</w:t>
+      </w:r>
+    </w:p>
+    <w:p>
+      <w:pPr>
         <w:rPr>
           <w:sz w:val="28"/>
           <w:szCs w:val="28"/>
         </w:rPr>
       </w:pPr>
-      <w:r>
-        <w:rPr>
+    </w:p>
+    <w:p>
+      <w:pPr>
+        <w:spacing w:after="0" w:line="240" w:lineRule="auto"/>
+        <w:rPr>
+          <w:rFonts w:ascii="Calibri" w:eastAsia="Times New Roman" w:hAnsi="Calibri" w:cs="Calibri"/>
+          <w:b/>
           <w:sz w:val="28"/>
           <w:szCs w:val="28"/>
-        </w:rPr>
-        <w:t>in this case you dont have to assign values to the index you want to use, the creator going to index our values automatically</w:t>
-      </w:r>
+          <w:u w:val="single"/>
+          <w:lang w:eastAsia="hu-HU"/>
+        </w:rPr>
+      </w:pPr>
+      <w:r>
+        <w:rPr>
+          <w:rFonts w:ascii="Calibri" w:eastAsia="Times New Roman" w:hAnsi="Calibri" w:cs="Calibri"/>
+          <w:b/>
+          <w:sz w:val="28"/>
+          <w:szCs w:val="28"/>
+          <w:u w:val="single"/>
+          <w:lang w:eastAsia="hu-HU"/>
+        </w:rPr>
+        <w:t>Java C</w:t>
+      </w:r>
+      <w:r>
+        <w:rPr>
+          <w:rFonts w:ascii="Calibri" w:eastAsia="Times New Roman" w:hAnsi="Calibri" w:cs="Calibri"/>
+          <w:b/>
+          <w:sz w:val="28"/>
+          <w:szCs w:val="28"/>
+          <w:u w:val="single"/>
+          <w:lang w:eastAsia="hu-HU"/>
+        </w:rPr>
+        <w:t>lass</w:t>
+      </w:r>
+    </w:p>
+    <w:p>
+      <w:pPr>
+        <w:numPr>
+          <w:ilvl w:val="0"/>
+          <w:numId w:val="2"/>
+        </w:numPr>
+        <w:spacing w:after="0" w:line="240" w:lineRule="auto"/>
+        <w:ind w:left="540"/>
+        <w:textAlignment w:val="center"/>
+        <w:rPr>
+          <w:rFonts w:ascii="Calibri" w:eastAsia="Times New Roman" w:hAnsi="Calibri" w:cs="Calibri"/>
+          <w:lang w:eastAsia="hu-HU"/>
+        </w:rPr>
+      </w:pPr>
+      <w:r>
+        <w:rPr>
+          <w:rFonts w:ascii="Calibri" w:eastAsia="Times New Roman" w:hAnsi="Calibri" w:cs="Calibri"/>
+          <w:lang w:eastAsia="hu-HU"/>
+        </w:rPr>
+        <w:t>Ezen belül definiálhatunk függvényeket</w:t>
+      </w:r>
+      <w:r>
+        <w:rPr>
+          <w:rFonts w:ascii="Calibri" w:eastAsia="Times New Roman" w:hAnsi="Calibri" w:cs="Calibri"/>
+          <w:lang w:eastAsia="hu-HU"/>
+        </w:rPr>
+        <w:t xml:space="preserve"> (methods)</w:t>
+      </w:r>
+      <w:r>
+        <w:rPr>
+          <w:rFonts w:ascii="Calibri" w:eastAsia="Times New Roman" w:hAnsi="Calibri" w:cs="Calibri"/>
+          <w:lang w:eastAsia="hu-HU"/>
+        </w:rPr>
+        <w:t>.</w:t>
+      </w:r>
+    </w:p>
+    <w:p>
+      <w:pPr>
+        <w:numPr>
+          <w:ilvl w:val="1"/>
+          <w:numId w:val="2"/>
+        </w:numPr>
+        <w:spacing w:after="0" w:line="240" w:lineRule="auto"/>
+        <w:ind w:left="1080"/>
+        <w:textAlignment w:val="center"/>
+        <w:rPr>
+          <w:rFonts w:ascii="Calibri" w:eastAsia="Times New Roman" w:hAnsi="Calibri" w:cs="Calibri"/>
+          <w:lang w:eastAsia="hu-HU"/>
+        </w:rPr>
+      </w:pPr>
+      <w:r>
+        <w:rPr>
+          <w:rFonts w:ascii="Calibri" w:eastAsia="Times New Roman" w:hAnsi="Calibri" w:cs="Calibri"/>
+          <w:lang w:eastAsia="hu-HU"/>
+        </w:rPr>
+        <w:t xml:space="preserve">Függvény visszatérési értéke </w:t>
+      </w:r>
+    </w:p>
+    <w:p>
+      <w:pPr>
+        <w:numPr>
+          <w:ilvl w:val="2"/>
+          <w:numId w:val="2"/>
+        </w:numPr>
+        <w:spacing w:after="0" w:line="240" w:lineRule="auto"/>
+        <w:ind w:left="1620"/>
+        <w:textAlignment w:val="center"/>
+        <w:rPr>
+          <w:rFonts w:ascii="Calibri" w:eastAsia="Times New Roman" w:hAnsi="Calibri" w:cs="Calibri"/>
+          <w:lang w:eastAsia="hu-HU"/>
+        </w:rPr>
+      </w:pPr>
+      <w:r>
+        <w:rPr>
+          <w:rFonts w:ascii="Calibri" w:eastAsia="Times New Roman" w:hAnsi="Calibri" w:cs="Calibri"/>
+          <w:lang w:eastAsia="hu-HU"/>
+        </w:rPr>
+        <w:t>Konkrét érték</w:t>
+      </w:r>
+      <w:r>
+        <w:rPr>
+          <w:rFonts w:ascii="Calibri" w:eastAsia="Times New Roman" w:hAnsi="Calibri" w:cs="Calibri"/>
+          <w:lang w:eastAsia="hu-HU"/>
+        </w:rPr>
+        <w:t xml:space="preserve"> (int, double, string, etc.)</w:t>
+      </w:r>
+      <w:r>
+        <w:rPr>
+          <w:rFonts w:ascii="Calibri" w:eastAsia="Times New Roman" w:hAnsi="Calibri" w:cs="Calibri"/>
+          <w:lang w:eastAsia="hu-HU"/>
+        </w:rPr>
+        <w:t xml:space="preserve"> – Return value = variable</w:t>
+      </w:r>
+    </w:p>
+    <w:p>
+      <w:pPr>
+        <w:numPr>
+          <w:ilvl w:val="2"/>
+          <w:numId w:val="2"/>
+        </w:numPr>
+        <w:spacing w:after="0" w:line="240" w:lineRule="auto"/>
+        <w:ind w:left="1620"/>
+        <w:textAlignment w:val="center"/>
+        <w:rPr>
+          <w:rFonts w:ascii="Calibri" w:eastAsia="Times New Roman" w:hAnsi="Calibri" w:cs="Calibri"/>
+          <w:lang w:eastAsia="hu-HU"/>
+        </w:rPr>
+      </w:pPr>
+      <w:r>
+        <w:rPr>
+          <w:rFonts w:ascii="Calibri" w:eastAsia="Times New Roman" w:hAnsi="Calibri" w:cs="Calibri"/>
+          <w:lang w:eastAsia="hu-HU"/>
+        </w:rPr>
+        <w:t>Vagy void (nincs v</w:t>
+      </w:r>
+      <w:bookmarkStart w:id="0" w:name="_GoBack"/>
+      <w:bookmarkEnd w:id="0"/>
+      <w:r>
+        <w:rPr>
+          <w:rFonts w:ascii="Calibri" w:eastAsia="Times New Roman" w:hAnsi="Calibri" w:cs="Calibri"/>
+          <w:lang w:eastAsia="hu-HU"/>
+        </w:rPr>
+        <w:t>isszatérő értéke)</w:t>
+      </w:r>
+      <w:r>
+        <w:rPr>
+          <w:rFonts w:ascii="Calibri" w:eastAsia="Times New Roman" w:hAnsi="Calibri" w:cs="Calibri"/>
+          <w:lang w:eastAsia="hu-HU"/>
+        </w:rPr>
+        <w:t xml:space="preserve"> – Return value = nothing</w:t>
+      </w:r>
+    </w:p>
+    <w:p>
+      <w:pPr>
+        <w:numPr>
+          <w:ilvl w:val="0"/>
+          <w:numId w:val="2"/>
+        </w:numPr>
+        <w:spacing w:after="0" w:line="240" w:lineRule="auto"/>
+        <w:ind w:left="540"/>
+        <w:textAlignment w:val="center"/>
+        <w:rPr>
+          <w:rFonts w:ascii="Calibri" w:eastAsia="Times New Roman" w:hAnsi="Calibri" w:cs="Calibri"/>
+          <w:lang w:eastAsia="hu-HU"/>
+        </w:rPr>
+      </w:pPr>
+      <w:r>
+        <w:rPr>
+          <w:rFonts w:ascii="Calibri" w:eastAsia="Times New Roman" w:hAnsi="Calibri" w:cs="Calibri"/>
+          <w:lang w:eastAsia="hu-HU"/>
+        </w:rPr>
+        <w:t>Definiálhatunk global (konstans) változókat.</w:t>
+      </w:r>
+    </w:p>
+    <w:p>
+      <w:pPr>
+        <w:numPr>
+          <w:ilvl w:val="1"/>
+          <w:numId w:val="2"/>
+        </w:numPr>
+        <w:spacing w:after="0" w:line="240" w:lineRule="auto"/>
+        <w:textAlignment w:val="center"/>
+        <w:rPr>
+          <w:rFonts w:ascii="Calibri" w:eastAsia="Times New Roman" w:hAnsi="Calibri" w:cs="Calibri"/>
+          <w:lang w:eastAsia="hu-HU"/>
+        </w:rPr>
+      </w:pPr>
+      <w:r>
+        <w:rPr>
+          <w:rFonts w:ascii="Calibri" w:eastAsia="Times New Roman" w:hAnsi="Calibri" w:cs="Calibri"/>
+          <w:lang w:eastAsia="hu-HU"/>
+        </w:rPr>
+        <w:t>A final megnevezés teszi konstanssá</w:t>
+      </w:r>
+    </w:p>
+    <w:p>
+      <w:pPr>
+        <w:numPr>
+          <w:ilvl w:val="1"/>
+          <w:numId w:val="2"/>
+        </w:numPr>
+        <w:spacing w:after="0" w:line="240" w:lineRule="auto"/>
+        <w:textAlignment w:val="center"/>
+        <w:rPr>
+          <w:rFonts w:ascii="Calibri" w:eastAsia="Times New Roman" w:hAnsi="Calibri" w:cs="Calibri"/>
+          <w:lang w:eastAsia="hu-HU"/>
+        </w:rPr>
+      </w:pPr>
+      <w:r>
+        <w:rPr>
+          <w:rFonts w:ascii="Calibri" w:eastAsia="Times New Roman" w:hAnsi="Calibri" w:cs="Calibri"/>
+          <w:lang w:eastAsia="hu-HU"/>
+        </w:rPr>
+        <w:t>Ezeket a változókat semmilyen módon nem lehet felülírni, a program is figyelmeztet rá, ha új értéket akarunk rendelni.</w:t>
+      </w:r>
+    </w:p>
+    <w:p>
+      <w:pPr>
+        <w:numPr>
+          <w:ilvl w:val="1"/>
+          <w:numId w:val="2"/>
+        </w:numPr>
+        <w:spacing w:after="0" w:line="240" w:lineRule="auto"/>
+        <w:textAlignment w:val="center"/>
+        <w:rPr>
+          <w:rFonts w:ascii="Calibri" w:eastAsia="Times New Roman" w:hAnsi="Calibri" w:cs="Calibri"/>
+          <w:lang w:eastAsia="hu-HU"/>
+        </w:rPr>
+      </w:pPr>
+      <w:r>
+        <w:rPr>
+          <w:rFonts w:ascii="Calibri" w:eastAsia="Times New Roman" w:hAnsi="Calibri" w:cs="Calibri"/>
+          <w:lang w:eastAsia="hu-HU"/>
+        </w:rPr>
+        <w:t>Konstans változók elnevezési guidja alapján az alábbi stílust használjuk</w:t>
+      </w:r>
+    </w:p>
+    <w:p>
+      <w:pPr>
+        <w:numPr>
+          <w:ilvl w:val="1"/>
+          <w:numId w:val="2"/>
+        </w:numPr>
+        <w:spacing w:after="0" w:line="240" w:lineRule="auto"/>
+        <w:textAlignment w:val="center"/>
+        <w:rPr>
+          <w:rFonts w:ascii="Calibri" w:eastAsia="Times New Roman" w:hAnsi="Calibri" w:cs="Calibri"/>
+          <w:lang w:eastAsia="hu-HU"/>
+        </w:rPr>
+      </w:pPr>
+      <w:r>
+        <w:rPr>
+          <w:rFonts w:ascii="Calibri" w:eastAsia="Times New Roman" w:hAnsi="Calibri" w:cs="Calibri"/>
+          <w:lang w:eastAsia="hu-HU"/>
+        </w:rPr>
+        <w:t xml:space="preserve">public static </w:t>
+      </w:r>
+      <w:r>
+        <w:rPr>
+          <w:rFonts w:ascii="Calibri" w:eastAsia="Times New Roman" w:hAnsi="Calibri" w:cs="Calibri"/>
+          <w:i/>
+          <w:lang w:eastAsia="hu-HU"/>
+        </w:rPr>
+        <w:t>final</w:t>
+      </w:r>
+      <w:r>
+        <w:rPr>
+          <w:rFonts w:ascii="Calibri" w:eastAsia="Times New Roman" w:hAnsi="Calibri" w:cs="Calibri"/>
+          <w:lang w:eastAsia="hu-HU"/>
+        </w:rPr>
+        <w:t xml:space="preserve"> int </w:t>
+      </w:r>
+      <w:r>
+        <w:rPr>
+          <w:rFonts w:ascii="Calibri" w:eastAsia="Times New Roman" w:hAnsi="Calibri" w:cs="Calibri"/>
+          <w:i/>
+          <w:iCs/>
+          <w:lang w:eastAsia="hu-HU"/>
+        </w:rPr>
+        <w:t>MY_NUMBER</w:t>
+      </w:r>
+      <w:r>
+        <w:rPr>
+          <w:rFonts w:ascii="Calibri" w:eastAsia="Times New Roman" w:hAnsi="Calibri" w:cs="Calibri"/>
+          <w:i/>
+          <w:iCs/>
+          <w:lang w:eastAsia="hu-HU"/>
+        </w:rPr>
+        <w:t xml:space="preserve"> </w:t>
+      </w:r>
+      <w:r>
+        <w:rPr>
+          <w:rFonts w:ascii="Calibri" w:eastAsia="Times New Roman" w:hAnsi="Calibri" w:cs="Calibri"/>
+          <w:lang w:eastAsia="hu-HU"/>
+        </w:rPr>
+        <w:t>= 6;</w:t>
+      </w:r>
+    </w:p>
+    <w:p>
+      <w:pPr>
+        <w:spacing w:after="0" w:line="240" w:lineRule="auto"/>
+        <w:ind w:left="1080"/>
+        <w:textAlignment w:val="center"/>
+        <w:rPr>
+          <w:rFonts w:ascii="Calibri" w:eastAsia="Times New Roman" w:hAnsi="Calibri" w:cs="Calibri"/>
+          <w:lang w:eastAsia="hu-HU"/>
+        </w:rPr>
+      </w:pPr>
+    </w:p>
+    <w:p>
+      <w:pPr>
+        <w:rPr>
+          <w:sz w:val="28"/>
+          <w:szCs w:val="28"/>
+        </w:rPr>
+      </w:pPr>
     </w:p>
     <w:p>
       <w:pPr>
@@ -323,8 +577,160 @@
       </w:rPr>
     </w:lvl>
   </w:abstractNum>
+  <w:abstractNum w:abstractNumId="1" w15:restartNumberingAfterBreak="0">
+    <w:nsid w:val="7DAE5344"/>
+    <w:multiLevelType w:val="multilevel"/>
+    <w:tmpl w:val="5726D2E4"/>
+    <w:lvl w:ilvl="0">
+      <w:start w:val="1"/>
+      <w:numFmt w:val="bullet"/>
+      <w:lvlText w:val=""/>
+      <w:lvlJc w:val="left"/>
+      <w:pPr>
+        <w:tabs>
+          <w:tab w:val="num" w:pos="720"/>
+        </w:tabs>
+        <w:ind w:left="720" w:hanging="360"/>
+      </w:pPr>
+      <w:rPr>
+        <w:rFonts w:ascii="Symbol" w:hAnsi="Symbol" w:hint="default"/>
+        <w:sz w:val="20"/>
+      </w:rPr>
+    </w:lvl>
+    <w:lvl w:ilvl="1">
+      <w:start w:val="1"/>
+      <w:numFmt w:val="bullet"/>
+      <w:lvlText w:val="o"/>
+      <w:lvlJc w:val="left"/>
+      <w:pPr>
+        <w:tabs>
+          <w:tab w:val="num" w:pos="1440"/>
+        </w:tabs>
+        <w:ind w:left="1440" w:hanging="360"/>
+      </w:pPr>
+      <w:rPr>
+        <w:rFonts w:ascii="Courier New" w:hAnsi="Courier New" w:hint="default"/>
+        <w:sz w:val="20"/>
+      </w:rPr>
+    </w:lvl>
+    <w:lvl w:ilvl="2">
+      <w:start w:val="1"/>
+      <w:numFmt w:val="bullet"/>
+      <w:lvlText w:val=""/>
+      <w:lvlJc w:val="left"/>
+      <w:pPr>
+        <w:tabs>
+          <w:tab w:val="num" w:pos="2160"/>
+        </w:tabs>
+        <w:ind w:left="2160" w:hanging="360"/>
+      </w:pPr>
+      <w:rPr>
+        <w:rFonts w:ascii="Wingdings" w:hAnsi="Wingdings" w:hint="default"/>
+        <w:sz w:val="20"/>
+      </w:rPr>
+    </w:lvl>
+    <w:lvl w:ilvl="3" w:tentative="1">
+      <w:start w:val="1"/>
+      <w:numFmt w:val="bullet"/>
+      <w:lvlText w:val=""/>
+      <w:lvlJc w:val="left"/>
+      <w:pPr>
+        <w:tabs>
+          <w:tab w:val="num" w:pos="2880"/>
+        </w:tabs>
+        <w:ind w:left="2880" w:hanging="360"/>
+      </w:pPr>
+      <w:rPr>
+        <w:rFonts w:ascii="Symbol" w:hAnsi="Symbol" w:hint="default"/>
+        <w:sz w:val="20"/>
+      </w:rPr>
+    </w:lvl>
+    <w:lvl w:ilvl="4" w:tentative="1">
+      <w:start w:val="1"/>
+      <w:numFmt w:val="bullet"/>
+      <w:lvlText w:val=""/>
+      <w:lvlJc w:val="left"/>
+      <w:pPr>
+        <w:tabs>
+          <w:tab w:val="num" w:pos="3600"/>
+        </w:tabs>
+        <w:ind w:left="3600" w:hanging="360"/>
+      </w:pPr>
+      <w:rPr>
+        <w:rFonts w:ascii="Symbol" w:hAnsi="Symbol" w:hint="default"/>
+        <w:sz w:val="20"/>
+      </w:rPr>
+    </w:lvl>
+    <w:lvl w:ilvl="5" w:tentative="1">
+      <w:start w:val="1"/>
+      <w:numFmt w:val="bullet"/>
+      <w:lvlText w:val=""/>
+      <w:lvlJc w:val="left"/>
+      <w:pPr>
+        <w:tabs>
+          <w:tab w:val="num" w:pos="4320"/>
+        </w:tabs>
+        <w:ind w:left="4320" w:hanging="360"/>
+      </w:pPr>
+      <w:rPr>
+        <w:rFonts w:ascii="Symbol" w:hAnsi="Symbol" w:hint="default"/>
+        <w:sz w:val="20"/>
+      </w:rPr>
+    </w:lvl>
+    <w:lvl w:ilvl="6" w:tentative="1">
+      <w:start w:val="1"/>
+      <w:numFmt w:val="bullet"/>
+      <w:lvlText w:val=""/>
+      <w:lvlJc w:val="left"/>
+      <w:pPr>
+        <w:tabs>
+          <w:tab w:val="num" w:pos="5040"/>
+        </w:tabs>
+        <w:ind w:left="5040" w:hanging="360"/>
+      </w:pPr>
+      <w:rPr>
+        <w:rFonts w:ascii="Symbol" w:hAnsi="Symbol" w:hint="default"/>
+        <w:sz w:val="20"/>
+      </w:rPr>
+    </w:lvl>
+    <w:lvl w:ilvl="7" w:tentative="1">
+      <w:start w:val="1"/>
+      <w:numFmt w:val="bullet"/>
+      <w:lvlText w:val=""/>
+      <w:lvlJc w:val="left"/>
+      <w:pPr>
+        <w:tabs>
+          <w:tab w:val="num" w:pos="5760"/>
+        </w:tabs>
+        <w:ind w:left="5760" w:hanging="360"/>
+      </w:pPr>
+      <w:rPr>
+        <w:rFonts w:ascii="Symbol" w:hAnsi="Symbol" w:hint="default"/>
+        <w:sz w:val="20"/>
+      </w:rPr>
+    </w:lvl>
+    <w:lvl w:ilvl="8" w:tentative="1">
+      <w:start w:val="1"/>
+      <w:numFmt w:val="bullet"/>
+      <w:lvlText w:val=""/>
+      <w:lvlJc w:val="left"/>
+      <w:pPr>
+        <w:tabs>
+          <w:tab w:val="num" w:pos="6480"/>
+        </w:tabs>
+        <w:ind w:left="6480" w:hanging="360"/>
+      </w:pPr>
+      <w:rPr>
+        <w:rFonts w:ascii="Symbol" w:hAnsi="Symbol" w:hint="default"/>
+        <w:sz w:val="20"/>
+      </w:rPr>
+    </w:lvl>
+  </w:abstractNum>
   <w:num w:numId="1">
     <w:abstractNumId w:val="0"/>
+  </w:num>
+  <w:num w:numId="2">
+    <w:abstractNumId w:val="1"/>
   </w:num>
 </w:numbering>
 </file>
@@ -790,6 +1196,23 @@
       <w:szCs w:val="20"/>
     </w:rPr>
   </w:style>
+  <w:style w:type="paragraph" w:styleId="NormlWeb">
+    <w:name w:val="Normal (Web)"/>
+    <w:basedOn w:val="Norml"/>
+    <w:uiPriority w:val="99"/>
+    <w:semiHidden/>
+    <w:unhideWhenUsed/>
+    <w:rsid w:val="005B23B6"/>
+    <w:pPr>
+      <w:spacing w:before="100" w:beforeAutospacing="1" w:after="100" w:afterAutospacing="1" w:line="240" w:lineRule="auto"/>
+    </w:pPr>
+    <w:rPr>
+      <w:rFonts w:ascii="Times New Roman" w:eastAsia="Times New Roman" w:hAnsi="Times New Roman" w:cs="Times New Roman"/>
+      <w:sz w:val="24"/>
+      <w:szCs w:val="24"/>
+      <w:lang w:eastAsia="hu-HU"/>
+    </w:rPr>
+  </w:style>
 </w:styles>
 </file>
 

</xml_diff>